<commit_message>
adding all solutions from ajax exercise
</commit_message>
<xml_diff>
--- a/4. JS-Apps-jQuery-AJAX-Exercises/4. JS-Apps-jQuery-AJAX-Exercises.docx
+++ b/4. JS-Apps-jQuery-AJAX-Exercises/4. JS-Apps-jQuery-AJAX-Exercises.docx
@@ -6575,8 +6575,6 @@
               </w:rPr>
               <w:t xml:space="preserve"> </w:t>
             </w:r>
-            <w:bookmarkStart w:id="0" w:name="_GoBack"/>
-            <w:bookmarkEnd w:id="0"/>
             <w:r>
               <w:rPr>
                 <w:rFonts w:ascii="Consolas" w:eastAsia="Times New Roman" w:hAnsi="Consolas" w:cs="Courier New"/>
@@ -10655,27 +10653,41 @@
       </w:pPr>
       <w:r>
         <w:rPr>
-          <w:noProof/>
-        </w:rPr>
-        <w:t xml:space="preserve">You can test using your own account in Firebase or using the provided </w:t>
-      </w:r>
-      <w:r>
-        <w:rPr>
-          <w:rStyle w:val="CodeChar"/>
-        </w:rPr>
-        <w:t>url</w:t>
-      </w:r>
-      <w:r>
-        <w:rPr>
-          <w:noProof/>
-        </w:rPr>
-        <w:t xml:space="preserve">, but the submitted code must always target the above mentioned </w:t>
-      </w:r>
-      <w:r>
-        <w:rPr>
-          <w:rStyle w:val="CodeChar"/>
-        </w:rPr>
-        <w:t>url</w:t>
+          <w:rStyle w:val="Strong"/>
+        </w:rPr>
+        <w:t xml:space="preserve">You </w:t>
+      </w:r>
+      <w:r>
+        <w:rPr>
+          <w:rStyle w:val="Strong"/>
+        </w:rPr>
+        <w:t>may create your own app</w:t>
+      </w:r>
+      <w:r>
+        <w:rPr>
+          <w:noProof/>
+        </w:rPr>
+        <w:t xml:space="preserve"> in Firebase, the submitted code </w:t>
+      </w:r>
+      <w:r>
+        <w:rPr>
+          <w:rStyle w:val="Strong"/>
+        </w:rPr>
+        <w:t>will work</w:t>
+      </w:r>
+      <w:r>
+        <w:rPr>
+          <w:noProof/>
+        </w:rPr>
+        <w:t xml:space="preserve"> with any da</w:t>
+      </w:r>
+      <w:bookmarkStart w:id="0" w:name="_GoBack"/>
+      <w:bookmarkEnd w:id="0"/>
+      <w:r>
+        <w:rPr>
+          <w:noProof/>
+        </w:rPr>
+        <w:t>tabase from the same domain</w:t>
       </w:r>
       <w:r>
         <w:rPr>
@@ -11302,7 +11314,7 @@
         </mc:Choice>
         <mc:Fallback>
           <w:pict>
-            <v:line w14:anchorId="7E237A78" id="Straight Connector 1" o:spid="_x0000_s1026" style="position:absolute;flip:y;z-index:251666432;visibility:visible;mso-wrap-style:square;mso-wrap-distance-left:9pt;mso-wrap-distance-top:0;mso-wrap-distance-right:9pt;mso-wrap-distance-bottom:0;mso-position-horizontal:absolute;mso-position-horizontal-relative:text;mso-position-vertical:absolute;mso-position-vertical-relative:text" from="-.1pt,5.2pt" to="520.7pt,5.2pt" o:gfxdata="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" strokecolor="#f37123" strokeweight="1pt">
+            <v:line w14:anchorId="754E1FC2" id="Straight Connector 1" o:spid="_x0000_s1026" style="position:absolute;flip:y;z-index:251666432;visibility:visible;mso-wrap-style:square;mso-wrap-distance-left:9pt;mso-wrap-distance-top:0;mso-wrap-distance-right:9pt;mso-wrap-distance-bottom:0;mso-position-horizontal:absolute;mso-position-horizontal-relative:text;mso-position-vertical:absolute;mso-position-vertical-relative:text" from="-.1pt,5.2pt" to="520.7pt,5.2pt" o:gfxdata="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" strokecolor="#f37123" strokeweight="1pt">
               <v:stroke endcap="round"/>
             </v:line>
           </w:pict>
@@ -11406,7 +11418,7 @@
                               <w:sz w:val="18"/>
                               <w:szCs w:val="18"/>
                             </w:rPr>
-                            <w:t>5</w:t>
+                            <w:t>8</w:t>
                           </w:r>
                           <w:r>
                             <w:rPr>
@@ -11449,7 +11461,7 @@
                               <w:sz w:val="18"/>
                               <w:szCs w:val="18"/>
                             </w:rPr>
-                            <w:t>10</w:t>
+                            <w:t>9</w:t>
                           </w:r>
                           <w:r>
                             <w:rPr>
@@ -11521,7 +11533,7 @@
                         <w:sz w:val="18"/>
                         <w:szCs w:val="18"/>
                       </w:rPr>
-                      <w:t>5</w:t>
+                      <w:t>8</w:t>
                     </w:r>
                     <w:r>
                       <w:rPr>
@@ -11564,7 +11576,7 @@
                         <w:sz w:val="18"/>
                         <w:szCs w:val="18"/>
                       </w:rPr>
-                      <w:t>10</w:t>
+                      <w:t>9</w:t>
                     </w:r>
                     <w:r>
                       <w:rPr>
@@ -16353,7 +16365,7 @@
 </file>
 
 <file path=customXml/itemProps1.xml><?xml version="1.0" encoding="utf-8"?>
-<ds:datastoreItem xmlns:ds="http://schemas.openxmlformats.org/officeDocument/2006/customXml" ds:itemID="{F3BC6124-D8C9-4334-9851-FCE6F63872CC}">
+<ds:datastoreItem xmlns:ds="http://schemas.openxmlformats.org/officeDocument/2006/customXml" ds:itemID="{9CB7942D-AA77-4B29-8875-6EED4EABDD51}">
   <ds:schemaRefs>
     <ds:schemaRef ds:uri="http://schemas.openxmlformats.org/officeDocument/2006/bibliography"/>
   </ds:schemaRefs>

</xml_diff>